<commit_message>
Version 1 - work footprint removed
</commit_message>
<xml_diff>
--- a/Word_template/excel2doc_template.docx
+++ b/Word_template/excel2doc_template.docx
@@ -1243,8 +1243,13 @@
       <w:pPr>
         <w:jc w:val="center"/>
       </w:pPr>
+      <w:proofErr w:type="gramStart"/>
       <w:r>
-        <w:t>{ insert table of contents here}</w:t>
+        <w:t>{ insert</w:t>
+      </w:r>
+      <w:proofErr w:type="gramEnd"/>
+      <w:r>
+        <w:t xml:space="preserve"> table of contents here}</w:t>
       </w:r>
       <w:r>
         <w:t xml:space="preserve"> </w:t>
@@ -1805,7 +1810,15 @@
         <w:sz w:val="20"/>
         <w:szCs w:val="20"/>
       </w:rPr>
-      <w:t>IRLCA Limited – Not to be reproduced or re-distributed without written permission.</w:t>
+      <w:t>HUGHES</w:t>
+    </w:r>
+    <w:r>
+      <w:rPr>
+        <w:rFonts w:cstheme="minorHAnsi"/>
+        <w:sz w:val="20"/>
+        <w:szCs w:val="20"/>
+      </w:rPr>
+      <w:t xml:space="preserve"> Limited – Not to be reproduced or re-distributed without written permission.</w:t>
     </w:r>
   </w:p>
 </w:ftr>
@@ -3051,6 +3064,7 @@
             <w:t>evision</w:t>
           </w:r>
           <w:proofErr w:type="spellEnd"/>
+          <w:proofErr w:type="gramStart"/>
           <w:r>
             <w:rPr>
               <w:rFonts w:asciiTheme="minorHAnsi" w:hAnsiTheme="minorHAnsi" w:cstheme="minorHAnsi"/>
@@ -3063,7 +3077,15 @@
               <w:rFonts w:asciiTheme="minorHAnsi" w:hAnsiTheme="minorHAnsi" w:cstheme="minorHAnsi"/>
               <w:i/>
             </w:rPr>
-            <w:t xml:space="preserve">      </w:t>
+            <w:t xml:space="preserve">   </w:t>
+          </w:r>
+          <w:proofErr w:type="gramEnd"/>
+          <w:r>
+            <w:rPr>
+              <w:rFonts w:asciiTheme="minorHAnsi" w:hAnsiTheme="minorHAnsi" w:cstheme="minorHAnsi"/>
+              <w:i/>
+            </w:rPr>
+            <w:t xml:space="preserve">   </w:t>
           </w:r>
         </w:p>
       </w:tc>
@@ -15324,16 +15346,15 @@
 </file>
 
 <file path=customXml/item1.xml><?xml version="1.0" encoding="utf-8"?>
-<p:properties xmlns:p="http://schemas.microsoft.com/office/2006/metadata/properties" xmlns:xsi="http://www.w3.org/2001/XMLSchema-instance" xmlns:pc="http://schemas.microsoft.com/office/infopath/2007/PartnerControls">
-  <documentManagement/>
-</p:properties>
+<?mso-contentType ?>
+<FormTemplates xmlns="http://schemas.microsoft.com/sharepoint/v3/contenttype/forms">
+  <Display>DocumentLibraryForm</Display>
+  <Edit>DocumentLibraryForm</Edit>
+  <New>DocumentLibraryForm</New>
+</FormTemplates>
 </file>
 
 <file path=customXml/item2.xml><?xml version="1.0" encoding="utf-8"?>
-<b:Sources xmlns:b="http://schemas.openxmlformats.org/officeDocument/2006/bibliography" xmlns="http://schemas.openxmlformats.org/officeDocument/2006/bibliography" SelectedStyle="/APASixthEditionOfficeOnline.xsl" StyleName="APA" Version="6"/>
-</file>
-
-<file path=customXml/item3.xml><?xml version="1.0" encoding="utf-8"?>
 <ct:contentTypeSchema xmlns:ct="http://schemas.microsoft.com/office/2006/metadata/contentType" xmlns:ma="http://schemas.microsoft.com/office/2006/metadata/properties/metaAttributes" ct:_="" ma:_="" ma:contentTypeName="Document" ma:contentTypeID="0x01010066BDF6235570BA41819E53C63AD71CE8" ma:contentTypeVersion="4" ma:contentTypeDescription="Create a new document." ma:contentTypeScope="" ma:versionID="65398bcaf59a0bc869f012c26c8e1107">
   <xsd:schema xmlns:xsd="http://www.w3.org/2001/XMLSchema" xmlns:xs="http://www.w3.org/2001/XMLSchema" xmlns:p="http://schemas.microsoft.com/office/2006/metadata/properties" xmlns:ns2="af4596fa-1e88-46c3-a620-5e4278acabcc" targetNamespace="http://schemas.microsoft.com/office/2006/metadata/properties" ma:root="true" ma:fieldsID="be83065d31b02c138d76fd0c481e66e2" ns2:_="">
     <xsd:import namespace="af4596fa-1e88-46c3-a620-5e4278acabcc"/>
@@ -15479,33 +15500,25 @@
 </ct:contentTypeSchema>
 </file>
 
+<file path=customXml/item3.xml><?xml version="1.0" encoding="utf-8"?>
+<b:Sources xmlns:b="http://schemas.openxmlformats.org/officeDocument/2006/bibliography" xmlns="http://schemas.openxmlformats.org/officeDocument/2006/bibliography" SelectedStyle="/APASixthEditionOfficeOnline.xsl" StyleName="APA" Version="6"/>
+</file>
+
 <file path=customXml/item4.xml><?xml version="1.0" encoding="utf-8"?>
-<?mso-contentType ?>
-<FormTemplates xmlns="http://schemas.microsoft.com/sharepoint/v3/contenttype/forms">
-  <Display>DocumentLibraryForm</Display>
-  <Edit>DocumentLibraryForm</Edit>
-  <New>DocumentLibraryForm</New>
-</FormTemplates>
+<p:properties xmlns:p="http://schemas.microsoft.com/office/2006/metadata/properties" xmlns:xsi="http://www.w3.org/2001/XMLSchema-instance" xmlns:pc="http://schemas.microsoft.com/office/infopath/2007/PartnerControls">
+  <documentManagement/>
+</p:properties>
 </file>
 
 <file path=customXml/itemProps1.xml><?xml version="1.0" encoding="utf-8"?>
-<ds:datastoreItem xmlns:ds="http://schemas.openxmlformats.org/officeDocument/2006/customXml" ds:itemID="{03F74AB8-3B64-425E-8FCE-021FCA414C87}">
+<ds:datastoreItem xmlns:ds="http://schemas.openxmlformats.org/officeDocument/2006/customXml" ds:itemID="{688489B7-E799-4A73-AC10-A84B83258D9B}">
   <ds:schemaRefs>
-    <ds:schemaRef ds:uri="http://schemas.microsoft.com/office/2006/metadata/properties"/>
-    <ds:schemaRef ds:uri="http://schemas.microsoft.com/office/infopath/2007/PartnerControls"/>
+    <ds:schemaRef ds:uri="http://schemas.microsoft.com/sharepoint/v3/contenttype/forms"/>
   </ds:schemaRefs>
 </ds:datastoreItem>
 </file>
 
 <file path=customXml/itemProps2.xml><?xml version="1.0" encoding="utf-8"?>
-<ds:datastoreItem xmlns:ds="http://schemas.openxmlformats.org/officeDocument/2006/customXml" ds:itemID="{460D2ACC-EF4C-EC45-B2CD-048CB3764B5E}">
-  <ds:schemaRefs>
-    <ds:schemaRef ds:uri="http://schemas.openxmlformats.org/officeDocument/2006/bibliography"/>
-  </ds:schemaRefs>
-</ds:datastoreItem>
-</file>
-
-<file path=customXml/itemProps3.xml><?xml version="1.0" encoding="utf-8"?>
 <ds:datastoreItem xmlns:ds="http://schemas.openxmlformats.org/officeDocument/2006/customXml" ds:itemID="{3C1F07A4-7398-4830-88E1-507ABBEB211A}">
   <ds:schemaRefs>
     <ds:schemaRef ds:uri="http://schemas.microsoft.com/office/2006/metadata/contentType"/>
@@ -15523,10 +15536,19 @@
 </ds:datastoreItem>
 </file>
 
+<file path=customXml/itemProps3.xml><?xml version="1.0" encoding="utf-8"?>
+<ds:datastoreItem xmlns:ds="http://schemas.openxmlformats.org/officeDocument/2006/customXml" ds:itemID="{460D2ACC-EF4C-EC45-B2CD-048CB3764B5E}">
+  <ds:schemaRefs>
+    <ds:schemaRef ds:uri="http://schemas.openxmlformats.org/officeDocument/2006/bibliography"/>
+  </ds:schemaRefs>
+</ds:datastoreItem>
+</file>
+
 <file path=customXml/itemProps4.xml><?xml version="1.0" encoding="utf-8"?>
-<ds:datastoreItem xmlns:ds="http://schemas.openxmlformats.org/officeDocument/2006/customXml" ds:itemID="{688489B7-E799-4A73-AC10-A84B83258D9B}">
+<ds:datastoreItem xmlns:ds="http://schemas.openxmlformats.org/officeDocument/2006/customXml" ds:itemID="{03F74AB8-3B64-425E-8FCE-021FCA414C87}">
   <ds:schemaRefs>
-    <ds:schemaRef ds:uri="http://schemas.microsoft.com/sharepoint/v3/contenttype/forms"/>
+    <ds:schemaRef ds:uri="http://schemas.microsoft.com/office/2006/metadata/properties"/>
+    <ds:schemaRef ds:uri="http://schemas.microsoft.com/office/infopath/2007/PartnerControls"/>
   </ds:schemaRefs>
 </ds:datastoreItem>
 </file>
</xml_diff>